<commit_message>
Updated pathnames in Windows/Cygwin install doc
</commit_message>
<xml_diff>
--- a/doc/Install/install_in_Windows_CygWin.docx
+++ b/doc/Install/install_in_Windows_CygWin.docx
@@ -75,10 +75,7 @@
         </w:numPr>
       </w:pPr>
       <w:r>
-        <w:t>Run C</w:t>
-      </w:r>
-      <w:r>
-        <w:t>ACTUS from the Cygwin terminal.</w:t>
+        <w:t>Run CACTUS from the Cygwin terminal.</w:t>
       </w:r>
     </w:p>
     <w:p>
@@ -139,8 +136,6 @@
       <w:r>
         <w:br w:type="page"/>
       </w:r>
-      <w:bookmarkStart w:id="0" w:name="_GoBack"/>
-      <w:bookmarkEnd w:id="0"/>
     </w:p>
     <w:p>
       <w:pPr>
@@ -251,12 +246,14 @@
           <w:ilvl w:val="2"/>
           <w:numId w:val="1"/>
         </w:numPr>
-        <w:rPr>
-          <w:b/>
-        </w:rPr>
-      </w:pPr>
-      <w:r>
-        <w:t xml:space="preserve">Set the root directory </w:t>
+      </w:pPr>
+      <w:r>
+        <w:t>Se</w:t>
+      </w:r>
+      <w:bookmarkStart w:id="0" w:name="_GoBack"/>
+      <w:bookmarkEnd w:id="0"/>
+      <w:r>
+        <w:t xml:space="preserve">t the root directory </w:t>
       </w:r>
       <w:r>
         <w:rPr>
@@ -984,14 +981,12 @@
         </w:rPr>
         <w:t>/CACTUS/</w:t>
       </w:r>
-      <w:proofErr w:type="spellStart"/>
-      <w:r>
-        <w:rPr>
-          <w:rStyle w:val="CodeChar"/>
-        </w:rPr>
-        <w:t>Makefiles</w:t>
-      </w:r>
-      <w:proofErr w:type="spellEnd"/>
+      <w:r>
+        <w:rPr>
+          <w:rStyle w:val="CodeChar"/>
+        </w:rPr>
+        <w:t>make</w:t>
+      </w:r>
       <w:r>
         <w:rPr>
           <w:rStyle w:val="CodeChar"/>
@@ -1553,7 +1548,13 @@
         <w:rPr>
           <w:rStyle w:val="CodeChar"/>
         </w:rPr>
-        <w:t>Test/</w:t>
+        <w:t>test</w:t>
+      </w:r>
+      <w:r>
+        <w:rPr>
+          <w:rStyle w:val="CodeChar"/>
+        </w:rPr>
+        <w:t>/</w:t>
       </w:r>
       <w:proofErr w:type="spellStart"/>
       <w:r>
@@ -1598,7 +1599,13 @@
       </w:r>
       <w:proofErr w:type="gramEnd"/>
       <w:r>
-        <w:t xml:space="preserve"> ./Test/</w:t>
+        <w:t xml:space="preserve"> ./</w:t>
+      </w:r>
+      <w:r>
+        <w:t>test</w:t>
+      </w:r>
+      <w:r>
+        <w:t>/</w:t>
       </w:r>
       <w:proofErr w:type="spellStart"/>
       <w:r>
@@ -2367,6 +2374,7 @@
   <w:style w:type="character" w:default="1" w:styleId="DefaultParagraphFont">
     <w:name w:val="Default Paragraph Font"/>
     <w:uiPriority w:val="1"/>
+    <w:semiHidden/>
     <w:unhideWhenUsed/>
   </w:style>
   <w:style w:type="table" w:default="1" w:styleId="TableNormal">
@@ -2670,6 +2678,7 @@
   <w:style w:type="character" w:default="1" w:styleId="DefaultParagraphFont">
     <w:name w:val="Default Paragraph Font"/>
     <w:uiPriority w:val="1"/>
+    <w:semiHidden/>
     <w:unhideWhenUsed/>
   </w:style>
   <w:style w:type="table" w:default="1" w:styleId="TableNormal">

</xml_diff>